<commit_message>
Fix contact form action URL
</commit_message>
<xml_diff>
--- a/MUFARO FAITH MUZUNZE CV.docx
+++ b/MUFARO FAITH MUZUNZE CV.docx
@@ -8,15 +8,11 @@
         <w:jc w:val="center"/>
         <w:rPr>
           <w:b/>
-          <w:sz w:val="24"/>
-          <w:szCs w:val="24"/>
         </w:rPr>
       </w:pPr>
       <w:r>
         <w:rPr>
           <w:b/>
-          <w:sz w:val="24"/>
-          <w:szCs w:val="24"/>
         </w:rPr>
         <w:t>MUFARO FAITH MUZUNZE</w:t>
       </w:r>
@@ -168,6 +164,9 @@
         <w:t>Advanced Level</w:t>
       </w:r>
       <w:r>
+        <w:t xml:space="preserve"> (2021-2022)</w:t>
+      </w:r>
+      <w:r>
         <w:t>:</w:t>
       </w:r>
       <w:r>
@@ -186,7 +185,19 @@
         </w:numPr>
       </w:pPr>
       <w:r>
-        <w:t xml:space="preserve">Ordinary Level: 12 As (including Mathematics, </w:t>
+        <w:t>Ordinary Level</w:t>
+      </w:r>
+      <w:r>
+        <w:t xml:space="preserve"> (2017-2020)</w:t>
+      </w:r>
+      <w:r>
+        <w:t>: 12 A</w:t>
+      </w:r>
+      <w:r>
+        <w:t xml:space="preserve">’s </w:t>
+      </w:r>
+      <w:r>
+        <w:t xml:space="preserve">(including Mathematics, </w:t>
       </w:r>
       <w:r>
         <w:t>Science subjects, and English)</w:t>
@@ -240,10 +251,7 @@
         </w:numPr>
       </w:pPr>
       <w:r>
-        <w:t>E</w:t>
-      </w:r>
-      <w:r>
-        <w:t>xcellent research and analytical skills.</w:t>
+        <w:t>Excellent research and analytical skills.</w:t>
       </w:r>
     </w:p>
     <w:p>
@@ -394,15 +402,200 @@
           <w:rStyle w:val="Strong"/>
           <w:b w:val="0"/>
         </w:rPr>
-        <w:t>Portfolio Website</w:t>
-      </w:r>
-      <w:r>
+        <w:t>Portfolio Website.</w:t>
+      </w:r>
+    </w:p>
+    <w:p>
+      <w:pPr>
         <w:rPr>
           <w:rStyle w:val="Strong"/>
           <w:b w:val="0"/>
-        </w:rPr>
-        <w:t>.</w:t>
-      </w:r>
+          <w:bCs w:val="0"/>
+        </w:rPr>
+      </w:pPr>
+    </w:p>
+    <w:p>
+      <w:pPr>
+        <w:rPr>
+          <w:rStyle w:val="Strong"/>
+          <w:bCs w:val="0"/>
+          <w:u w:val="single"/>
+        </w:rPr>
+      </w:pPr>
+      <w:r>
+        <w:rPr>
+          <w:rStyle w:val="Strong"/>
+          <w:bCs w:val="0"/>
+          <w:u w:val="single"/>
+        </w:rPr>
+        <w:t xml:space="preserve">CORE SKILLS </w:t>
+      </w:r>
+    </w:p>
+    <w:p>
+      <w:pPr>
+        <w:pStyle w:val="ListParagraph"/>
+        <w:numPr>
+          <w:ilvl w:val="0"/>
+          <w:numId w:val="9"/>
+        </w:numPr>
+        <w:rPr>
+          <w:rStyle w:val="Strong"/>
+          <w:bCs w:val="0"/>
+          <w:u w:val="single"/>
+        </w:rPr>
+      </w:pPr>
+      <w:r>
+        <w:rPr>
+          <w:rStyle w:val="Strong"/>
+          <w:b w:val="0"/>
+          <w:bCs w:val="0"/>
+        </w:rPr>
+        <w:t xml:space="preserve">Programming Languages (Python, Java, </w:t>
+      </w:r>
+      <w:proofErr w:type="spellStart"/>
+      <w:r>
+        <w:rPr>
+          <w:rStyle w:val="Strong"/>
+          <w:b w:val="0"/>
+          <w:bCs w:val="0"/>
+        </w:rPr>
+        <w:t>Javascript</w:t>
+      </w:r>
+      <w:proofErr w:type="spellEnd"/>
+      <w:r>
+        <w:rPr>
+          <w:rStyle w:val="Strong"/>
+          <w:b w:val="0"/>
+          <w:bCs w:val="0"/>
+        </w:rPr>
+        <w:t>)</w:t>
+      </w:r>
+    </w:p>
+    <w:p>
+      <w:pPr>
+        <w:pStyle w:val="ListParagraph"/>
+        <w:numPr>
+          <w:ilvl w:val="0"/>
+          <w:numId w:val="9"/>
+        </w:numPr>
+        <w:rPr>
+          <w:rStyle w:val="Strong"/>
+          <w:bCs w:val="0"/>
+          <w:u w:val="single"/>
+        </w:rPr>
+      </w:pPr>
+      <w:r>
+        <w:rPr>
+          <w:rStyle w:val="Strong"/>
+          <w:b w:val="0"/>
+          <w:bCs w:val="0"/>
+        </w:rPr>
+        <w:t>Database and Backend (MySQL, Firebase, node.js)</w:t>
+      </w:r>
+    </w:p>
+    <w:p>
+      <w:pPr>
+        <w:pStyle w:val="ListParagraph"/>
+        <w:numPr>
+          <w:ilvl w:val="0"/>
+          <w:numId w:val="9"/>
+        </w:numPr>
+        <w:rPr>
+          <w:rStyle w:val="Strong"/>
+          <w:bCs w:val="0"/>
+          <w:u w:val="single"/>
+        </w:rPr>
+      </w:pPr>
+      <w:r>
+        <w:rPr>
+          <w:rStyle w:val="Strong"/>
+          <w:b w:val="0"/>
+          <w:bCs w:val="0"/>
+        </w:rPr>
+        <w:lastRenderedPageBreak/>
+        <w:t xml:space="preserve">Full Stack Development </w:t>
+      </w:r>
+      <w:proofErr w:type="gramStart"/>
+      <w:r>
+        <w:rPr>
+          <w:rStyle w:val="Strong"/>
+          <w:b w:val="0"/>
+          <w:bCs w:val="0"/>
+        </w:rPr>
+        <w:t>( React.js</w:t>
+      </w:r>
+      <w:proofErr w:type="gramEnd"/>
+      <w:r>
+        <w:rPr>
+          <w:rStyle w:val="Strong"/>
+          <w:b w:val="0"/>
+          <w:bCs w:val="0"/>
+        </w:rPr>
+        <w:t xml:space="preserve">, </w:t>
+      </w:r>
+      <w:proofErr w:type="spellStart"/>
+      <w:r>
+        <w:rPr>
+          <w:rStyle w:val="Strong"/>
+          <w:b w:val="0"/>
+          <w:bCs w:val="0"/>
+        </w:rPr>
+        <w:t>Wordpress</w:t>
+      </w:r>
+      <w:proofErr w:type="spellEnd"/>
+      <w:r>
+        <w:rPr>
+          <w:rStyle w:val="Strong"/>
+          <w:b w:val="0"/>
+          <w:bCs w:val="0"/>
+        </w:rPr>
+        <w:t xml:space="preserve">, </w:t>
+      </w:r>
+      <w:proofErr w:type="spellStart"/>
+      <w:r>
+        <w:rPr>
+          <w:rStyle w:val="Strong"/>
+          <w:b w:val="0"/>
+          <w:bCs w:val="0"/>
+        </w:rPr>
+        <w:t>Laravel</w:t>
+      </w:r>
+      <w:proofErr w:type="spellEnd"/>
+      <w:r>
+        <w:rPr>
+          <w:rStyle w:val="Strong"/>
+          <w:b w:val="0"/>
+          <w:bCs w:val="0"/>
+        </w:rPr>
+        <w:t xml:space="preserve">, Flask  HTML CSS &amp; </w:t>
+      </w:r>
+      <w:proofErr w:type="spellStart"/>
+      <w:r>
+        <w:rPr>
+          <w:rStyle w:val="Strong"/>
+          <w:b w:val="0"/>
+          <w:bCs w:val="0"/>
+        </w:rPr>
+        <w:t>Javascript</w:t>
+      </w:r>
+      <w:proofErr w:type="spellEnd"/>
+      <w:r>
+        <w:rPr>
+          <w:rStyle w:val="Strong"/>
+          <w:b w:val="0"/>
+          <w:bCs w:val="0"/>
+        </w:rPr>
+        <w:t>, Git)</w:t>
+      </w:r>
+    </w:p>
+    <w:p>
+      <w:pPr>
+        <w:rPr>
+          <w:rStyle w:val="Strong"/>
+          <w:bCs w:val="0"/>
+          <w:u w:val="single"/>
+        </w:rPr>
+      </w:pPr>
     </w:p>
     <w:p>
       <w:pPr>
@@ -497,7 +690,6 @@
         </w:numPr>
       </w:pPr>
       <w:r>
-        <w:lastRenderedPageBreak/>
         <w:t xml:space="preserve">ICDL Certificates - Word Processing, Presentation (PowerPoint), Spreadsheets (Excel) </w:t>
       </w:r>
       <w:r>
@@ -575,13 +767,7 @@
           <w:rPr>
             <w:rStyle w:val="Hyperlink"/>
           </w:rPr>
-          <w:t xml:space="preserve"> </w:t>
-        </w:r>
-        <w:r>
-          <w:rPr>
-            <w:rStyle w:val="Hyperlink"/>
-          </w:rPr>
-          <w:t xml:space="preserve">My </w:t>
+          <w:t xml:space="preserve"> My </w:t>
         </w:r>
         <w:proofErr w:type="spellStart"/>
         <w:r>
@@ -623,15 +809,7 @@
           <w:rPr>
             <w:rStyle w:val="Hyperlink"/>
           </w:rPr>
-          <w:t>My LinkedIn</w:t>
-        </w:r>
-        <w:bookmarkStart w:id="0" w:name="_GoBack"/>
-        <w:bookmarkEnd w:id="0"/>
-        <w:r>
-          <w:rPr>
-            <w:rStyle w:val="Hyperlink"/>
-          </w:rPr>
-          <w:t xml:space="preserve"> Profile</w:t>
+          <w:t>My LinkedIn Profile</w:t>
         </w:r>
       </w:hyperlink>
     </w:p>
@@ -651,6 +829,16 @@
         <w:pStyle w:val="ListParagraph"/>
         <w:ind w:left="768"/>
       </w:pPr>
+    </w:p>
+    <w:p>
+      <w:pPr>
+        <w:rPr>
+          <w:b/>
+          <w:u w:val="single"/>
+        </w:rPr>
+      </w:pPr>
+      <w:bookmarkStart w:id="0" w:name="_GoBack"/>
+      <w:bookmarkEnd w:id="0"/>
     </w:p>
     <w:sectPr>
       <w:pgSz w:w="11906" w:h="16838"/>
@@ -1340,6 +1528,205 @@
     </w:lvl>
   </w:abstractNum>
   <w:abstractNum w:abstractNumId="6" w15:restartNumberingAfterBreak="0">
+    <w:nsid w:val="5F5B685F"/>
+    <w:multiLevelType w:val="hybridMultilevel"/>
+    <w:tmpl w:val="A7B0A35C"/>
+    <w:lvl w:ilvl="0" w:tplc="3009000F">
+      <w:start w:val="1"/>
+      <w:numFmt w:val="decimal"/>
+      <w:lvlText w:val="%1."/>
+      <w:lvlJc w:val="left"/>
+      <w:pPr>
+        <w:ind w:left="1488" w:hanging="360"/>
+      </w:pPr>
+    </w:lvl>
+    <w:lvl w:ilvl="1" w:tplc="30090019" w:tentative="1">
+      <w:start w:val="1"/>
+      <w:numFmt w:val="lowerLetter"/>
+      <w:lvlText w:val="%2."/>
+      <w:lvlJc w:val="left"/>
+      <w:pPr>
+        <w:ind w:left="2208" w:hanging="360"/>
+      </w:pPr>
+    </w:lvl>
+    <w:lvl w:ilvl="2" w:tplc="3009001B" w:tentative="1">
+      <w:start w:val="1"/>
+      <w:numFmt w:val="lowerRoman"/>
+      <w:lvlText w:val="%3."/>
+      <w:lvlJc w:val="right"/>
+      <w:pPr>
+        <w:ind w:left="2928" w:hanging="180"/>
+      </w:pPr>
+    </w:lvl>
+    <w:lvl w:ilvl="3" w:tplc="3009000F" w:tentative="1">
+      <w:start w:val="1"/>
+      <w:numFmt w:val="decimal"/>
+      <w:lvlText w:val="%4."/>
+      <w:lvlJc w:val="left"/>
+      <w:pPr>
+        <w:ind w:left="3648" w:hanging="360"/>
+      </w:pPr>
+    </w:lvl>
+    <w:lvl w:ilvl="4" w:tplc="30090019" w:tentative="1">
+      <w:start w:val="1"/>
+      <w:numFmt w:val="lowerLetter"/>
+      <w:lvlText w:val="%5."/>
+      <w:lvlJc w:val="left"/>
+      <w:pPr>
+        <w:ind w:left="4368" w:hanging="360"/>
+      </w:pPr>
+    </w:lvl>
+    <w:lvl w:ilvl="5" w:tplc="3009001B" w:tentative="1">
+      <w:start w:val="1"/>
+      <w:numFmt w:val="lowerRoman"/>
+      <w:lvlText w:val="%6."/>
+      <w:lvlJc w:val="right"/>
+      <w:pPr>
+        <w:ind w:left="5088" w:hanging="180"/>
+      </w:pPr>
+    </w:lvl>
+    <w:lvl w:ilvl="6" w:tplc="3009000F" w:tentative="1">
+      <w:start w:val="1"/>
+      <w:numFmt w:val="decimal"/>
+      <w:lvlText w:val="%7."/>
+      <w:lvlJc w:val="left"/>
+      <w:pPr>
+        <w:ind w:left="5808" w:hanging="360"/>
+      </w:pPr>
+    </w:lvl>
+    <w:lvl w:ilvl="7" w:tplc="30090019" w:tentative="1">
+      <w:start w:val="1"/>
+      <w:numFmt w:val="lowerLetter"/>
+      <w:lvlText w:val="%8."/>
+      <w:lvlJc w:val="left"/>
+      <w:pPr>
+        <w:ind w:left="6528" w:hanging="360"/>
+      </w:pPr>
+    </w:lvl>
+    <w:lvl w:ilvl="8" w:tplc="3009001B" w:tentative="1">
+      <w:start w:val="1"/>
+      <w:numFmt w:val="lowerRoman"/>
+      <w:lvlText w:val="%9."/>
+      <w:lvlJc w:val="right"/>
+      <w:pPr>
+        <w:ind w:left="7248" w:hanging="180"/>
+      </w:pPr>
+    </w:lvl>
+  </w:abstractNum>
+  <w:abstractNum w:abstractNumId="7" w15:restartNumberingAfterBreak="0">
+    <w:nsid w:val="6A580984"/>
+    <w:multiLevelType w:val="hybridMultilevel"/>
+    <w:tmpl w:val="6082DE34"/>
+    <w:lvl w:ilvl="0" w:tplc="30090001">
+      <w:start w:val="1"/>
+      <w:numFmt w:val="bullet"/>
+      <w:lvlText w:val=""/>
+      <w:lvlJc w:val="left"/>
+      <w:pPr>
+        <w:ind w:left="720" w:hanging="360"/>
+      </w:pPr>
+      <w:rPr>
+        <w:rFonts w:ascii="Symbol" w:hAnsi="Symbol" w:hint="default"/>
+      </w:rPr>
+    </w:lvl>
+    <w:lvl w:ilvl="1" w:tplc="30090003" w:tentative="1">
+      <w:start w:val="1"/>
+      <w:numFmt w:val="bullet"/>
+      <w:lvlText w:val="o"/>
+      <w:lvlJc w:val="left"/>
+      <w:pPr>
+        <w:ind w:left="1440" w:hanging="360"/>
+      </w:pPr>
+      <w:rPr>
+        <w:rFonts w:ascii="Courier New" w:hAnsi="Courier New" w:cs="Courier New" w:hint="default"/>
+      </w:rPr>
+    </w:lvl>
+    <w:lvl w:ilvl="2" w:tplc="30090005" w:tentative="1">
+      <w:start w:val="1"/>
+      <w:numFmt w:val="bullet"/>
+      <w:lvlText w:val=""/>
+      <w:lvlJc w:val="left"/>
+      <w:pPr>
+        <w:ind w:left="2160" w:hanging="360"/>
+      </w:pPr>
+      <w:rPr>
+        <w:rFonts w:ascii="Wingdings" w:hAnsi="Wingdings" w:hint="default"/>
+      </w:rPr>
+    </w:lvl>
+    <w:lvl w:ilvl="3" w:tplc="30090001" w:tentative="1">
+      <w:start w:val="1"/>
+      <w:numFmt w:val="bullet"/>
+      <w:lvlText w:val=""/>
+      <w:lvlJc w:val="left"/>
+      <w:pPr>
+        <w:ind w:left="2880" w:hanging="360"/>
+      </w:pPr>
+      <w:rPr>
+        <w:rFonts w:ascii="Symbol" w:hAnsi="Symbol" w:hint="default"/>
+      </w:rPr>
+    </w:lvl>
+    <w:lvl w:ilvl="4" w:tplc="30090003" w:tentative="1">
+      <w:start w:val="1"/>
+      <w:numFmt w:val="bullet"/>
+      <w:lvlText w:val="o"/>
+      <w:lvlJc w:val="left"/>
+      <w:pPr>
+        <w:ind w:left="3600" w:hanging="360"/>
+      </w:pPr>
+      <w:rPr>
+        <w:rFonts w:ascii="Courier New" w:hAnsi="Courier New" w:cs="Courier New" w:hint="default"/>
+      </w:rPr>
+    </w:lvl>
+    <w:lvl w:ilvl="5" w:tplc="30090005" w:tentative="1">
+      <w:start w:val="1"/>
+      <w:numFmt w:val="bullet"/>
+      <w:lvlText w:val=""/>
+      <w:lvlJc w:val="left"/>
+      <w:pPr>
+        <w:ind w:left="4320" w:hanging="360"/>
+      </w:pPr>
+      <w:rPr>
+        <w:rFonts w:ascii="Wingdings" w:hAnsi="Wingdings" w:hint="default"/>
+      </w:rPr>
+    </w:lvl>
+    <w:lvl w:ilvl="6" w:tplc="30090001" w:tentative="1">
+      <w:start w:val="1"/>
+      <w:numFmt w:val="bullet"/>
+      <w:lvlText w:val=""/>
+      <w:lvlJc w:val="left"/>
+      <w:pPr>
+        <w:ind w:left="5040" w:hanging="360"/>
+      </w:pPr>
+      <w:rPr>
+        <w:rFonts w:ascii="Symbol" w:hAnsi="Symbol" w:hint="default"/>
+      </w:rPr>
+    </w:lvl>
+    <w:lvl w:ilvl="7" w:tplc="30090003" w:tentative="1">
+      <w:start w:val="1"/>
+      <w:numFmt w:val="bullet"/>
+      <w:lvlText w:val="o"/>
+      <w:lvlJc w:val="left"/>
+      <w:pPr>
+        <w:ind w:left="5760" w:hanging="360"/>
+      </w:pPr>
+      <w:rPr>
+        <w:rFonts w:ascii="Courier New" w:hAnsi="Courier New" w:cs="Courier New" w:hint="default"/>
+      </w:rPr>
+    </w:lvl>
+    <w:lvl w:ilvl="8" w:tplc="30090005" w:tentative="1">
+      <w:start w:val="1"/>
+      <w:numFmt w:val="bullet"/>
+      <w:lvlText w:val=""/>
+      <w:lvlJc w:val="left"/>
+      <w:pPr>
+        <w:ind w:left="6480" w:hanging="360"/>
+      </w:pPr>
+      <w:rPr>
+        <w:rFonts w:ascii="Wingdings" w:hAnsi="Wingdings" w:hint="default"/>
+      </w:rPr>
+    </w:lvl>
+  </w:abstractNum>
+  <w:abstractNum w:abstractNumId="8" w15:restartNumberingAfterBreak="0">
     <w:nsid w:val="6D4D7620"/>
     <w:multiLevelType w:val="hybridMultilevel"/>
     <w:tmpl w:val="0E3C83BA"/>
@@ -1470,7 +1857,13 @@
     <w:abstractNumId w:val="1"/>
   </w:num>
   <w:num w:numId="7">
+    <w:abstractNumId w:val="8"/>
+  </w:num>
+  <w:num w:numId="8">
     <w:abstractNumId w:val="6"/>
+  </w:num>
+  <w:num w:numId="9">
+    <w:abstractNumId w:val="7"/>
   </w:num>
 </w:numbering>
 </file>

</xml_diff>